<commit_message>
DAY 1 DONE + ALL SENSORS ARE WORKING
</commit_message>
<xml_diff>
--- a/Day Structure.docx
+++ b/Day Structure.docx
@@ -2,6 +2,515 @@
 <file path=word/document.xml><?xml version="1.0" encoding="utf-8"?>
 <w:document xmlns:wpc="http://schemas.microsoft.com/office/word/2010/wordprocessingCanvas" xmlns:cx="http://schemas.microsoft.com/office/drawing/2014/chartex" xmlns:cx1="http://schemas.microsoft.com/office/drawing/2015/9/8/chartex" xmlns:cx2="http://schemas.microsoft.com/office/drawing/2015/10/21/chartex" xmlns:cx3="http://schemas.microsoft.com/office/drawing/2016/5/9/chartex" xmlns:cx4="http://schemas.microsoft.com/office/drawing/2016/5/10/chartex" xmlns:cx5="http://schemas.microsoft.com/office/drawing/2016/5/11/chartex" xmlns:cx6="http://schemas.microsoft.com/office/drawing/2016/5/12/chartex" xmlns:cx7="http://schemas.microsoft.com/office/drawing/2016/5/13/chartex" xmlns:cx8="http://schemas.microsoft.com/office/drawing/2016/5/14/chartex" xmlns:mc="http://schemas.openxmlformats.org/markup-compatibility/2006" xmlns:aink="http://schemas.microsoft.com/office/drawing/2016/ink" xmlns:am3d="http://schemas.microsoft.com/office/drawing/2017/model3d" xmlns:o="urn:schemas-microsoft-com:office:office" xmlns:oel="http://schemas.microsoft.com/office/2019/extlst" xmlns:r="http://schemas.openxmlformats.org/officeDocument/2006/relationships" xmlns:m="http://schemas.openxmlformats.org/officeDocument/2006/math" xmlns:v="urn:schemas-microsoft-com:vml" xmlns:wp14="http://schemas.microsoft.com/office/word/2010/wordprocessingDrawing" xmlns:wp="http://schemas.openxmlformats.org/drawingml/2006/wordprocessingDrawing" xmlns:w10="urn:schemas-microsoft-com:office:word" xmlns:w="http://schemas.openxmlformats.org/wordprocessingml/2006/main" xmlns:w14="http://schemas.microsoft.com/office/word/2010/wordml" xmlns:w15="http://schemas.microsoft.com/office/word/2012/wordml" xmlns:w16cex="http://schemas.microsoft.com/office/word/2018/wordml/cex" xmlns:w16cid="http://schemas.microsoft.com/office/word/2016/wordml/cid" xmlns:w16="http://schemas.microsoft.com/office/word/2018/wordml" xmlns:w16du="http://schemas.microsoft.com/office/word/2023/wordml/word16du" xmlns:w16sdtdh="http://schemas.microsoft.com/office/word/2020/wordml/sdtdatahash" xmlns:w16sdtfl="http://schemas.microsoft.com/office/word/2024/wordml/sdtformatlock" xmlns:w16se="http://schemas.microsoft.com/office/word/2015/wordml/symex" xmlns:wpg="http://schemas.microsoft.com/office/word/2010/wordprocessingGroup" xmlns:wpi="http://schemas.microsoft.com/office/word/2010/wordprocessingInk" xmlns:wne="http://schemas.microsoft.com/office/word/2006/wordml" xmlns:wps="http://schemas.microsoft.com/office/word/2010/wordprocessingShape" mc:Ignorable="w14 w15 w16se w16cid w16 w16cex w16sdtdh w16sdtfl w16du wp14">
   <w:body>
+    <w:tbl>
+      <w:tblPr>
+        <w:tblStyle w:val="TableGrid"/>
+        <w:tblW w:w="0" w:type="auto"/>
+        <w:tblLook w:val="04A0" w:firstRow="1" w:lastRow="0" w:firstColumn="1" w:lastColumn="0" w:noHBand="0" w:noVBand="1"/>
+      </w:tblPr>
+      <w:tblGrid>
+        <w:gridCol w:w="3587"/>
+        <w:gridCol w:w="3587"/>
+        <w:gridCol w:w="3588"/>
+      </w:tblGrid>
+      <w:tr>
+        <w:tc>
+          <w:tcPr>
+            <w:tcW w:w="3587" w:type="dxa"/>
+          </w:tcPr>
+          <w:p>
+            <w:pPr>
+              <w:spacing w:before="100" w:beforeAutospacing="1" w:after="100" w:afterAutospacing="1"/>
+              <w:outlineLvl w:val="1"/>
+              <w:rPr>
+                <w:rFonts w:ascii="Cambria" w:eastAsia="Times New Roman" w:hAnsi="Cambria" w:cs="Apple Color Emoji"/>
+                <w:b/>
+                <w:bCs/>
+                <w:kern w:val="0"/>
+                <w:sz w:val="28"/>
+                <w:szCs w:val="28"/>
+                <w:lang w:eastAsia="en-GB"/>
+                <w14:ligatures w14:val="none"/>
+              </w:rPr>
+            </w:pPr>
+            <w:r>
+              <w:rPr>
+                <w:rFonts w:ascii="Cambria" w:eastAsia="Times New Roman" w:hAnsi="Cambria" w:cs="Apple Color Emoji"/>
+                <w:b/>
+                <w:bCs/>
+                <w:kern w:val="0"/>
+                <w:sz w:val="28"/>
+                <w:szCs w:val="28"/>
+                <w:lang w:eastAsia="en-GB"/>
+                <w14:ligatures w14:val="none"/>
+              </w:rPr>
+              <w:t>DATE</w:t>
+            </w:r>
+          </w:p>
+        </w:tc>
+        <w:tc>
+          <w:tcPr>
+            <w:tcW w:w="3587" w:type="dxa"/>
+          </w:tcPr>
+          <w:p>
+            <w:pPr>
+              <w:spacing w:before="100" w:beforeAutospacing="1" w:after="100" w:afterAutospacing="1"/>
+              <w:outlineLvl w:val="1"/>
+              <w:rPr>
+                <w:rFonts w:ascii="Cambria" w:eastAsia="Times New Roman" w:hAnsi="Cambria" w:cs="Apple Color Emoji"/>
+                <w:b/>
+                <w:bCs/>
+                <w:kern w:val="0"/>
+                <w:sz w:val="28"/>
+                <w:szCs w:val="28"/>
+                <w:lang w:eastAsia="en-GB"/>
+                <w14:ligatures w14:val="none"/>
+              </w:rPr>
+            </w:pPr>
+            <w:r>
+              <w:rPr>
+                <w:rFonts w:ascii="Cambria" w:eastAsia="Times New Roman" w:hAnsi="Cambria" w:cs="Apple Color Emoji"/>
+                <w:b/>
+                <w:bCs/>
+                <w:kern w:val="0"/>
+                <w:sz w:val="28"/>
+                <w:szCs w:val="28"/>
+                <w:lang w:eastAsia="en-GB"/>
+                <w14:ligatures w14:val="none"/>
+              </w:rPr>
+              <w:t>TASK</w:t>
+            </w:r>
+          </w:p>
+        </w:tc>
+        <w:tc>
+          <w:tcPr>
+            <w:tcW w:w="3588" w:type="dxa"/>
+          </w:tcPr>
+          <w:p>
+            <w:pPr>
+              <w:spacing w:before="100" w:beforeAutospacing="1" w:after="100" w:afterAutospacing="1"/>
+              <w:outlineLvl w:val="1"/>
+              <w:rPr>
+                <w:rFonts w:ascii="Cambria" w:eastAsia="Times New Roman" w:hAnsi="Cambria" w:cs="Apple Color Emoji"/>
+                <w:b/>
+                <w:bCs/>
+                <w:kern w:val="0"/>
+                <w:sz w:val="28"/>
+                <w:szCs w:val="28"/>
+                <w:lang w:eastAsia="en-GB"/>
+                <w14:ligatures w14:val="none"/>
+              </w:rPr>
+            </w:pPr>
+            <w:r>
+              <w:rPr>
+                <w:rFonts w:ascii="Cambria" w:eastAsia="Times New Roman" w:hAnsi="Cambria" w:cs="Apple Color Emoji"/>
+                <w:b/>
+                <w:bCs/>
+                <w:kern w:val="0"/>
+                <w:sz w:val="28"/>
+                <w:szCs w:val="28"/>
+                <w:lang w:eastAsia="en-GB"/>
+                <w14:ligatures w14:val="none"/>
+              </w:rPr>
+              <w:t>COMMENT</w:t>
+            </w:r>
+          </w:p>
+        </w:tc>
+      </w:tr>
+      <w:tr>
+        <w:tc>
+          <w:tcPr>
+            <w:tcW w:w="3587" w:type="dxa"/>
+          </w:tcPr>
+          <w:p>
+            <w:pPr>
+              <w:spacing w:before="100" w:beforeAutospacing="1" w:after="100" w:afterAutospacing="1"/>
+              <w:outlineLvl w:val="1"/>
+              <w:rPr>
+                <w:rFonts w:ascii="Cambria" w:eastAsia="Times New Roman" w:hAnsi="Cambria" w:cs="Apple Color Emoji"/>
+                <w:b/>
+                <w:bCs/>
+                <w:kern w:val="0"/>
+                <w:sz w:val="28"/>
+                <w:szCs w:val="28"/>
+                <w:lang w:eastAsia="en-GB"/>
+                <w14:ligatures w14:val="none"/>
+              </w:rPr>
+            </w:pPr>
+            <w:r>
+              <w:rPr>
+                <w:rFonts w:ascii="Cambria" w:eastAsia="Times New Roman" w:hAnsi="Cambria" w:cs="Apple Color Emoji"/>
+                <w:b/>
+                <w:bCs/>
+                <w:kern w:val="0"/>
+                <w:sz w:val="28"/>
+                <w:szCs w:val="28"/>
+                <w:lang w:eastAsia="en-GB"/>
+                <w14:ligatures w14:val="none"/>
+              </w:rPr>
+              <w:t>FEB 2</w:t>
+            </w:r>
+          </w:p>
+        </w:tc>
+        <w:tc>
+          <w:tcPr>
+            <w:tcW w:w="3587" w:type="dxa"/>
+          </w:tcPr>
+          <w:p>
+            <w:pPr>
+              <w:spacing w:before="100" w:beforeAutospacing="1" w:after="100" w:afterAutospacing="1"/>
+              <w:outlineLvl w:val="1"/>
+              <w:rPr>
+                <w:rFonts w:ascii="Cambria" w:eastAsia="Times New Roman" w:hAnsi="Cambria" w:cs="Apple Color Emoji"/>
+                <w:b/>
+                <w:bCs/>
+                <w:kern w:val="0"/>
+                <w:sz w:val="28"/>
+                <w:szCs w:val="28"/>
+                <w:lang w:eastAsia="en-GB"/>
+                <w14:ligatures w14:val="none"/>
+              </w:rPr>
+            </w:pPr>
+            <w:r>
+              <w:rPr>
+                <w:rFonts w:ascii="Cambria" w:eastAsia="Times New Roman" w:hAnsi="Cambria" w:cs="Apple Color Emoji"/>
+                <w:b/>
+                <w:bCs/>
+                <w:kern w:val="0"/>
+                <w:sz w:val="28"/>
+                <w:szCs w:val="28"/>
+                <w:lang w:eastAsia="en-GB"/>
+                <w14:ligatures w14:val="none"/>
+              </w:rPr>
+              <w:t>STEPPER MOTOR IS WORKING</w:t>
+            </w:r>
+            <w:r>
+              <w:rPr>
+                <w:rFonts w:ascii="Cambria" w:eastAsia="Times New Roman" w:hAnsi="Cambria" w:cs="Apple Color Emoji"/>
+                <w:b/>
+                <w:bCs/>
+                <w:kern w:val="0"/>
+                <w:sz w:val="28"/>
+                <w:szCs w:val="28"/>
+                <w:lang w:eastAsia="en-GB"/>
+                <w14:ligatures w14:val="none"/>
+              </w:rPr>
+              <w:t xml:space="preserve"> + AC5600 WORKING + RFID WORKING</w:t>
+            </w:r>
+          </w:p>
+        </w:tc>
+        <w:tc>
+          <w:tcPr>
+            <w:tcW w:w="3588" w:type="dxa"/>
+          </w:tcPr>
+          <w:p>
+            <w:pPr>
+              <w:spacing w:before="100" w:beforeAutospacing="1" w:after="100" w:afterAutospacing="1"/>
+              <w:outlineLvl w:val="1"/>
+              <w:rPr>
+                <w:rFonts w:ascii="Cambria" w:eastAsia="Times New Roman" w:hAnsi="Cambria" w:cs="Apple Color Emoji"/>
+                <w:b/>
+                <w:bCs/>
+                <w:kern w:val="0"/>
+                <w:sz w:val="28"/>
+                <w:szCs w:val="28"/>
+                <w:lang w:eastAsia="en-GB"/>
+                <w14:ligatures w14:val="none"/>
+              </w:rPr>
+            </w:pPr>
+            <w:r>
+              <w:rPr>
+                <w:rFonts w:ascii="Cambria" w:eastAsia="Times New Roman" w:hAnsi="Cambria" w:cs="Apple Color Emoji"/>
+                <w:b/>
+                <w:bCs/>
+                <w:kern w:val="0"/>
+                <w:sz w:val="28"/>
+                <w:szCs w:val="28"/>
+                <w:lang w:eastAsia="en-GB"/>
+                <w14:ligatures w14:val="none"/>
+              </w:rPr>
+              <w:t>MAX SPEED SHOULD BE 15RPM</w:t>
+            </w:r>
+          </w:p>
+        </w:tc>
+      </w:tr>
+      <w:tr>
+        <w:tc>
+          <w:tcPr>
+            <w:tcW w:w="3587" w:type="dxa"/>
+          </w:tcPr>
+          <w:p>
+            <w:pPr>
+              <w:spacing w:before="100" w:beforeAutospacing="1" w:after="100" w:afterAutospacing="1"/>
+              <w:outlineLvl w:val="1"/>
+              <w:rPr>
+                <w:rFonts w:ascii="Apple Color Emoji" w:eastAsia="Times New Roman" w:hAnsi="Apple Color Emoji" w:cs="Apple Color Emoji"/>
+                <w:b/>
+                <w:bCs/>
+                <w:kern w:val="0"/>
+                <w:sz w:val="28"/>
+                <w:szCs w:val="28"/>
+                <w:lang w:eastAsia="en-GB"/>
+                <w14:ligatures w14:val="none"/>
+              </w:rPr>
+            </w:pPr>
+          </w:p>
+        </w:tc>
+        <w:tc>
+          <w:tcPr>
+            <w:tcW w:w="3587" w:type="dxa"/>
+          </w:tcPr>
+          <w:p>
+            <w:pPr>
+              <w:spacing w:before="100" w:beforeAutospacing="1" w:after="100" w:afterAutospacing="1"/>
+              <w:outlineLvl w:val="1"/>
+              <w:rPr>
+                <w:rFonts w:ascii="Apple Color Emoji" w:eastAsia="Times New Roman" w:hAnsi="Apple Color Emoji" w:cs="Apple Color Emoji"/>
+                <w:b/>
+                <w:bCs/>
+                <w:kern w:val="0"/>
+                <w:sz w:val="28"/>
+                <w:szCs w:val="28"/>
+                <w:lang w:eastAsia="en-GB"/>
+                <w14:ligatures w14:val="none"/>
+              </w:rPr>
+            </w:pPr>
+          </w:p>
+        </w:tc>
+        <w:tc>
+          <w:tcPr>
+            <w:tcW w:w="3588" w:type="dxa"/>
+          </w:tcPr>
+          <w:p>
+            <w:pPr>
+              <w:spacing w:before="100" w:beforeAutospacing="1" w:after="100" w:afterAutospacing="1"/>
+              <w:outlineLvl w:val="1"/>
+              <w:rPr>
+                <w:rFonts w:ascii="Apple Color Emoji" w:eastAsia="Times New Roman" w:hAnsi="Apple Color Emoji" w:cs="Apple Color Emoji"/>
+                <w:b/>
+                <w:bCs/>
+                <w:kern w:val="0"/>
+                <w:sz w:val="28"/>
+                <w:szCs w:val="28"/>
+                <w:lang w:eastAsia="en-GB"/>
+                <w14:ligatures w14:val="none"/>
+              </w:rPr>
+            </w:pPr>
+          </w:p>
+        </w:tc>
+      </w:tr>
+      <w:tr>
+        <w:tc>
+          <w:tcPr>
+            <w:tcW w:w="3587" w:type="dxa"/>
+          </w:tcPr>
+          <w:p>
+            <w:pPr>
+              <w:spacing w:before="100" w:beforeAutospacing="1" w:after="100" w:afterAutospacing="1"/>
+              <w:outlineLvl w:val="1"/>
+              <w:rPr>
+                <w:rFonts w:ascii="Apple Color Emoji" w:eastAsia="Times New Roman" w:hAnsi="Apple Color Emoji" w:cs="Apple Color Emoji"/>
+                <w:b/>
+                <w:bCs/>
+                <w:kern w:val="0"/>
+                <w:sz w:val="28"/>
+                <w:szCs w:val="28"/>
+                <w:lang w:eastAsia="en-GB"/>
+                <w14:ligatures w14:val="none"/>
+              </w:rPr>
+            </w:pPr>
+          </w:p>
+        </w:tc>
+        <w:tc>
+          <w:tcPr>
+            <w:tcW w:w="3587" w:type="dxa"/>
+          </w:tcPr>
+          <w:p>
+            <w:pPr>
+              <w:spacing w:before="100" w:beforeAutospacing="1" w:after="100" w:afterAutospacing="1"/>
+              <w:outlineLvl w:val="1"/>
+              <w:rPr>
+                <w:rFonts w:ascii="Apple Color Emoji" w:eastAsia="Times New Roman" w:hAnsi="Apple Color Emoji" w:cs="Apple Color Emoji"/>
+                <w:b/>
+                <w:bCs/>
+                <w:kern w:val="0"/>
+                <w:sz w:val="28"/>
+                <w:szCs w:val="28"/>
+                <w:lang w:eastAsia="en-GB"/>
+                <w14:ligatures w14:val="none"/>
+              </w:rPr>
+            </w:pPr>
+          </w:p>
+        </w:tc>
+        <w:tc>
+          <w:tcPr>
+            <w:tcW w:w="3588" w:type="dxa"/>
+          </w:tcPr>
+          <w:p>
+            <w:pPr>
+              <w:spacing w:before="100" w:beforeAutospacing="1" w:after="100" w:afterAutospacing="1"/>
+              <w:outlineLvl w:val="1"/>
+              <w:rPr>
+                <w:rFonts w:ascii="Apple Color Emoji" w:eastAsia="Times New Roman" w:hAnsi="Apple Color Emoji" w:cs="Apple Color Emoji"/>
+                <w:b/>
+                <w:bCs/>
+                <w:kern w:val="0"/>
+                <w:sz w:val="28"/>
+                <w:szCs w:val="28"/>
+                <w:lang w:eastAsia="en-GB"/>
+                <w14:ligatures w14:val="none"/>
+              </w:rPr>
+            </w:pPr>
+          </w:p>
+        </w:tc>
+      </w:tr>
+      <w:tr>
+        <w:tc>
+          <w:tcPr>
+            <w:tcW w:w="3587" w:type="dxa"/>
+          </w:tcPr>
+          <w:p>
+            <w:pPr>
+              <w:spacing w:before="100" w:beforeAutospacing="1" w:after="100" w:afterAutospacing="1"/>
+              <w:outlineLvl w:val="1"/>
+              <w:rPr>
+                <w:rFonts w:ascii="Apple Color Emoji" w:eastAsia="Times New Roman" w:hAnsi="Apple Color Emoji" w:cs="Apple Color Emoji"/>
+                <w:b/>
+                <w:bCs/>
+                <w:kern w:val="0"/>
+                <w:sz w:val="28"/>
+                <w:szCs w:val="28"/>
+                <w:lang w:eastAsia="en-GB"/>
+                <w14:ligatures w14:val="none"/>
+              </w:rPr>
+            </w:pPr>
+          </w:p>
+        </w:tc>
+        <w:tc>
+          <w:tcPr>
+            <w:tcW w:w="3587" w:type="dxa"/>
+          </w:tcPr>
+          <w:p>
+            <w:pPr>
+              <w:spacing w:before="100" w:beforeAutospacing="1" w:after="100" w:afterAutospacing="1"/>
+              <w:outlineLvl w:val="1"/>
+              <w:rPr>
+                <w:rFonts w:ascii="Apple Color Emoji" w:eastAsia="Times New Roman" w:hAnsi="Apple Color Emoji" w:cs="Apple Color Emoji"/>
+                <w:b/>
+                <w:bCs/>
+                <w:kern w:val="0"/>
+                <w:sz w:val="28"/>
+                <w:szCs w:val="28"/>
+                <w:lang w:eastAsia="en-GB"/>
+                <w14:ligatures w14:val="none"/>
+              </w:rPr>
+            </w:pPr>
+          </w:p>
+        </w:tc>
+        <w:tc>
+          <w:tcPr>
+            <w:tcW w:w="3588" w:type="dxa"/>
+          </w:tcPr>
+          <w:p>
+            <w:pPr>
+              <w:spacing w:before="100" w:beforeAutospacing="1" w:after="100" w:afterAutospacing="1"/>
+              <w:outlineLvl w:val="1"/>
+              <w:rPr>
+                <w:rFonts w:ascii="Apple Color Emoji" w:eastAsia="Times New Roman" w:hAnsi="Apple Color Emoji" w:cs="Apple Color Emoji"/>
+                <w:b/>
+                <w:bCs/>
+                <w:kern w:val="0"/>
+                <w:sz w:val="28"/>
+                <w:szCs w:val="28"/>
+                <w:lang w:eastAsia="en-GB"/>
+                <w14:ligatures w14:val="none"/>
+              </w:rPr>
+            </w:pPr>
+          </w:p>
+        </w:tc>
+      </w:tr>
+      <w:tr>
+        <w:tc>
+          <w:tcPr>
+            <w:tcW w:w="3587" w:type="dxa"/>
+          </w:tcPr>
+          <w:p>
+            <w:pPr>
+              <w:spacing w:before="100" w:beforeAutospacing="1" w:after="100" w:afterAutospacing="1"/>
+              <w:outlineLvl w:val="1"/>
+              <w:rPr>
+                <w:rFonts w:ascii="Apple Color Emoji" w:eastAsia="Times New Roman" w:hAnsi="Apple Color Emoji" w:cs="Apple Color Emoji"/>
+                <w:b/>
+                <w:bCs/>
+                <w:kern w:val="0"/>
+                <w:sz w:val="28"/>
+                <w:szCs w:val="28"/>
+                <w:lang w:eastAsia="en-GB"/>
+                <w14:ligatures w14:val="none"/>
+              </w:rPr>
+            </w:pPr>
+          </w:p>
+        </w:tc>
+        <w:tc>
+          <w:tcPr>
+            <w:tcW w:w="3587" w:type="dxa"/>
+          </w:tcPr>
+          <w:p>
+            <w:pPr>
+              <w:spacing w:before="100" w:beforeAutospacing="1" w:after="100" w:afterAutospacing="1"/>
+              <w:outlineLvl w:val="1"/>
+              <w:rPr>
+                <w:rFonts w:ascii="Apple Color Emoji" w:eastAsia="Times New Roman" w:hAnsi="Apple Color Emoji" w:cs="Apple Color Emoji"/>
+                <w:b/>
+                <w:bCs/>
+                <w:kern w:val="0"/>
+                <w:sz w:val="28"/>
+                <w:szCs w:val="28"/>
+                <w:lang w:eastAsia="en-GB"/>
+                <w14:ligatures w14:val="none"/>
+              </w:rPr>
+            </w:pPr>
+          </w:p>
+        </w:tc>
+        <w:tc>
+          <w:tcPr>
+            <w:tcW w:w="3588" w:type="dxa"/>
+          </w:tcPr>
+          <w:p>
+            <w:pPr>
+              <w:spacing w:before="100" w:beforeAutospacing="1" w:after="100" w:afterAutospacing="1"/>
+              <w:outlineLvl w:val="1"/>
+              <w:rPr>
+                <w:rFonts w:ascii="Apple Color Emoji" w:eastAsia="Times New Roman" w:hAnsi="Apple Color Emoji" w:cs="Apple Color Emoji"/>
+                <w:b/>
+                <w:bCs/>
+                <w:kern w:val="0"/>
+                <w:sz w:val="28"/>
+                <w:szCs w:val="28"/>
+                <w:lang w:eastAsia="en-GB"/>
+                <w14:ligatures w14:val="none"/>
+              </w:rPr>
+            </w:pPr>
+          </w:p>
+        </w:tc>
+      </w:tr>
+    </w:tbl>
+    <w:p>
+      <w:pPr>
+        <w:spacing w:before="100" w:beforeAutospacing="1" w:after="100" w:afterAutospacing="1" w:line="240" w:lineRule="auto"/>
+        <w:outlineLvl w:val="1"/>
+        <w:rPr>
+          <w:rFonts w:ascii="Apple Color Emoji" w:eastAsia="Times New Roman" w:hAnsi="Apple Color Emoji" w:cs="Apple Color Emoji"/>
+          <w:b/>
+          <w:bCs/>
+          <w:kern w:val="0"/>
+          <w:sz w:val="28"/>
+          <w:szCs w:val="28"/>
+          <w:lang w:eastAsia="en-GB"/>
+          <w14:ligatures w14:val="none"/>
+        </w:rPr>
+      </w:pPr>
+    </w:p>
     <w:p>
       <w:pPr>
         <w:spacing w:before="100" w:beforeAutospacing="1" w:after="100" w:afterAutospacing="1" w:line="240" w:lineRule="auto"/>
@@ -342,7 +851,7 @@
           <w:kern w:val="0"/>
           <w:lang w:eastAsia="en-GB"/>
         </w:rPr>
-        <w:pict w14:anchorId="5AE30F84">
+        <w:pict w14:anchorId="08686980">
           <v:rect id="_x0000_i1046" alt="" style="width:451.3pt;height:.05pt;mso-width-percent:0;mso-height-percent:0;mso-width-percent:0;mso-height-percent:0" o:hralign="center" o:hrstd="t" o:hr="t" fillcolor="#a0a0a0" stroked="f"/>
         </w:pict>
       </w:r>
@@ -568,7 +1077,7 @@
           <w:kern w:val="0"/>
           <w:lang w:eastAsia="en-GB"/>
         </w:rPr>
-        <w:pict w14:anchorId="3D4B21D7">
+        <w:pict w14:anchorId="2F014561">
           <v:rect id="_x0000_i1045" alt="" style="width:451.3pt;height:.05pt;mso-width-percent:0;mso-height-percent:0;mso-width-percent:0;mso-height-percent:0" o:hralign="center" o:hrstd="t" o:hr="t" fillcolor="#a0a0a0" stroked="f"/>
         </w:pict>
       </w:r>
@@ -744,6 +1253,7 @@
           <w:lang w:eastAsia="en-GB"/>
           <w14:ligatures w14:val="none"/>
         </w:rPr>
+        <w:lastRenderedPageBreak/>
         <w:t>Goal:</w:t>
       </w:r>
       <w:r>
@@ -774,7 +1284,7 @@
           <w:kern w:val="0"/>
           <w:lang w:eastAsia="en-GB"/>
         </w:rPr>
-        <w:pict w14:anchorId="7B2EA4FD">
+        <w:pict w14:anchorId="797210A3">
           <v:rect id="_x0000_i1044" alt="" style="width:451.3pt;height:.05pt;mso-width-percent:0;mso-height-percent:0;mso-width-percent:0;mso-height-percent:0" o:hralign="center" o:hrstd="t" o:hr="t" fillcolor="#a0a0a0" stroked="f"/>
         </w:pict>
       </w:r>
@@ -987,8 +1497,7 @@
           <w:kern w:val="0"/>
           <w:lang w:eastAsia="en-GB"/>
         </w:rPr>
-        <w:lastRenderedPageBreak/>
-        <w:pict w14:anchorId="62D62CC8">
+        <w:pict w14:anchorId="1B500F28">
           <v:rect id="_x0000_i1043" alt="" style="width:451.3pt;height:.05pt;mso-width-percent:0;mso-height-percent:0;mso-width-percent:0;mso-height-percent:0" o:hralign="center" o:hrstd="t" o:hr="t" fillcolor="#a0a0a0" stroked="f"/>
         </w:pict>
       </w:r>
@@ -1205,7 +1714,7 @@
           <w:kern w:val="0"/>
           <w:lang w:eastAsia="en-GB"/>
         </w:rPr>
-        <w:pict w14:anchorId="056F0D34">
+        <w:pict w14:anchorId="6CD2E758">
           <v:rect id="_x0000_i1042" alt="" style="width:451.3pt;height:.05pt;mso-width-percent:0;mso-height-percent:0;mso-width-percent:0;mso-height-percent:0" o:hralign="center" o:hrstd="t" o:hr="t" fillcolor="#a0a0a0" stroked="f"/>
         </w:pict>
       </w:r>
@@ -1409,7 +1918,7 @@
           <w:kern w:val="0"/>
           <w:lang w:eastAsia="en-GB"/>
         </w:rPr>
-        <w:pict w14:anchorId="257B5EBB">
+        <w:pict w14:anchorId="5D85781A">
           <v:rect id="_x0000_i1041" alt="" style="width:451.3pt;height:.05pt;mso-width-percent:0;mso-height-percent:0;mso-width-percent:0;mso-height-percent:0" o:hralign="center" o:hrstd="t" o:hr="t" fillcolor="#a0a0a0" stroked="f"/>
         </w:pict>
       </w:r>
@@ -1633,7 +2142,8 @@
           <w:kern w:val="0"/>
           <w:lang w:eastAsia="en-GB"/>
         </w:rPr>
-        <w:pict w14:anchorId="2D7F18D6">
+        <w:lastRenderedPageBreak/>
+        <w:pict w14:anchorId="6A32DA69">
           <v:rect id="_x0000_i1040" alt="" style="width:451.3pt;height:.05pt;mso-width-percent:0;mso-height-percent:0;mso-width-percent:0;mso-height-percent:0" o:hralign="center" o:hrstd="t" o:hr="t" fillcolor="#a0a0a0" stroked="f"/>
         </w:pict>
       </w:r>
@@ -1684,7 +2194,7 @@
           <w:kern w:val="0"/>
           <w:lang w:eastAsia="en-GB"/>
         </w:rPr>
-        <w:pict w14:anchorId="2B14293F">
+        <w:pict w14:anchorId="4ACD904E">
           <v:rect id="_x0000_i1039" alt="" style="width:451.3pt;height:.05pt;mso-width-percent:0;mso-height-percent:0;mso-width-percent:0;mso-height-percent:0" o:hralign="center" o:hrstd="t" o:hr="t" fillcolor="#a0a0a0" stroked="f"/>
         </w:pict>
       </w:r>
@@ -1860,7 +2370,6 @@
           <w:lang w:eastAsia="en-GB"/>
           <w14:ligatures w14:val="none"/>
         </w:rPr>
-        <w:lastRenderedPageBreak/>
         <w:t>Rule:</w:t>
       </w:r>
       <w:r>
@@ -1891,7 +2400,7 @@
           <w:kern w:val="0"/>
           <w:lang w:eastAsia="en-GB"/>
         </w:rPr>
-        <w:pict w14:anchorId="03A7B7D7">
+        <w:pict w14:anchorId="5A96ECC1">
           <v:rect id="_x0000_i1038" alt="" style="width:451.3pt;height:.05pt;mso-width-percent:0;mso-height-percent:0;mso-width-percent:0;mso-height-percent:0" o:hralign="center" o:hrstd="t" o:hr="t" fillcolor="#a0a0a0" stroked="f"/>
         </w:pict>
       </w:r>
@@ -2085,7 +2594,7 @@
           <w:kern w:val="0"/>
           <w:lang w:eastAsia="en-GB"/>
         </w:rPr>
-        <w:pict w14:anchorId="17A05AFE">
+        <w:pict w14:anchorId="03FD8D0A">
           <v:rect id="_x0000_i1037" alt="" style="width:451.3pt;height:.05pt;mso-width-percent:0;mso-height-percent:0;mso-width-percent:0;mso-height-percent:0" o:hralign="center" o:hrstd="t" o:hr="t" fillcolor="#a0a0a0" stroked="f"/>
         </w:pict>
       </w:r>
@@ -2289,7 +2798,7 @@
           <w:kern w:val="0"/>
           <w:lang w:eastAsia="en-GB"/>
         </w:rPr>
-        <w:pict w14:anchorId="762AF742">
+        <w:pict w14:anchorId="7F3037EA">
           <v:rect id="_x0000_i1036" alt="" style="width:451.3pt;height:.05pt;mso-width-percent:0;mso-height-percent:0;mso-width-percent:0;mso-height-percent:0" o:hralign="center" o:hrstd="t" o:hr="t" fillcolor="#a0a0a0" stroked="f"/>
         </w:pict>
       </w:r>
@@ -2461,6 +2970,7 @@
           <w:lang w:eastAsia="en-GB"/>
           <w14:ligatures w14:val="none"/>
         </w:rPr>
+        <w:lastRenderedPageBreak/>
         <w:t>Correct note</w:t>
       </w:r>
       <w:r>
@@ -2537,7 +3047,7 @@
           <w:kern w:val="0"/>
           <w:lang w:eastAsia="en-GB"/>
         </w:rPr>
-        <w:pict w14:anchorId="5E933C67">
+        <w:pict w14:anchorId="2228A1DD">
           <v:rect id="_x0000_i1035" alt="" style="width:451.3pt;height:.05pt;mso-width-percent:0;mso-height-percent:0;mso-width-percent:0;mso-height-percent:0" o:hralign="center" o:hrstd="t" o:hr="t" fillcolor="#a0a0a0" stroked="f"/>
         </w:pict>
       </w:r>
@@ -2756,8 +3266,7 @@
           <w:kern w:val="0"/>
           <w:lang w:eastAsia="en-GB"/>
         </w:rPr>
-        <w:lastRenderedPageBreak/>
-        <w:pict w14:anchorId="0A8D6202">
+        <w:pict w14:anchorId="39ABB7B8">
           <v:rect id="_x0000_i1034" alt="" style="width:451.3pt;height:.05pt;mso-width-percent:0;mso-height-percent:0;mso-width-percent:0;mso-height-percent:0" o:hralign="center" o:hrstd="t" o:hr="t" fillcolor="#a0a0a0" stroked="f"/>
         </w:pict>
       </w:r>
@@ -2972,7 +3481,7 @@
           <w:kern w:val="0"/>
           <w:lang w:eastAsia="en-GB"/>
         </w:rPr>
-        <w:pict w14:anchorId="426B9806">
+        <w:pict w14:anchorId="646D5270">
           <v:rect id="_x0000_i1033" alt="" style="width:451.3pt;height:.05pt;mso-width-percent:0;mso-height-percent:0;mso-width-percent:0;mso-height-percent:0" o:hralign="center" o:hrstd="t" o:hr="t" fillcolor="#a0a0a0" stroked="f"/>
         </w:pict>
       </w:r>
@@ -3175,7 +3684,7 @@
           <w:kern w:val="0"/>
           <w:lang w:eastAsia="en-GB"/>
         </w:rPr>
-        <w:pict w14:anchorId="12B5F828">
+        <w:pict w14:anchorId="655F5567">
           <v:rect id="_x0000_i1032" alt="" style="width:451.3pt;height:.05pt;mso-width-percent:0;mso-height-percent:0;mso-width-percent:0;mso-height-percent:0" o:hralign="center" o:hrstd="t" o:hr="t" fillcolor="#a0a0a0" stroked="f"/>
         </w:pict>
       </w:r>
@@ -3226,7 +3735,7 @@
           <w:kern w:val="0"/>
           <w:lang w:eastAsia="en-GB"/>
         </w:rPr>
-        <w:pict w14:anchorId="58B54512">
+        <w:pict w14:anchorId="0D8A6825">
           <v:rect id="_x0000_i1031" alt="" style="width:451.3pt;height:.05pt;mso-width-percent:0;mso-height-percent:0;mso-width-percent:0;mso-height-percent:0" o:hralign="center" o:hrstd="t" o:hr="t" fillcolor="#a0a0a0" stroked="f"/>
         </w:pict>
       </w:r>
@@ -3290,6 +3799,7 @@
           <w:lang w:eastAsia="en-GB"/>
           <w14:ligatures w14:val="none"/>
         </w:rPr>
+        <w:lastRenderedPageBreak/>
         <w:t>☐</w:t>
       </w:r>
       <w:r>
@@ -3420,7 +3930,7 @@
           <w:kern w:val="0"/>
           <w:lang w:eastAsia="en-GB"/>
         </w:rPr>
-        <w:pict w14:anchorId="4B93914A">
+        <w:pict w14:anchorId="1DC68ED7">
           <v:rect id="_x0000_i1030" alt="" style="width:451.3pt;height:.05pt;mso-width-percent:0;mso-height-percent:0;mso-width-percent:0;mso-height-percent:0" o:hralign="center" o:hrstd="t" o:hr="t" fillcolor="#a0a0a0" stroked="f"/>
         </w:pict>
       </w:r>
@@ -3621,7 +4131,7 @@
           <w:kern w:val="0"/>
           <w:lang w:eastAsia="en-GB"/>
         </w:rPr>
-        <w:pict w14:anchorId="6649227D">
+        <w:pict w14:anchorId="5842C019">
           <v:rect id="_x0000_i1029" alt="" style="width:451.3pt;height:.05pt;mso-width-percent:0;mso-height-percent:0;mso-width-percent:0;mso-height-percent:0" o:hralign="center" o:hrstd="t" o:hr="t" fillcolor="#a0a0a0" stroked="f"/>
         </w:pict>
       </w:r>
@@ -3652,7 +4162,6 @@
           <w:lang w:eastAsia="en-GB"/>
           <w14:ligatures w14:val="none"/>
         </w:rPr>
-        <w:lastRenderedPageBreak/>
         <w:t>🔹</w:t>
       </w:r>
       <w:r>
@@ -3846,7 +4355,7 @@
           <w:kern w:val="0"/>
           <w:lang w:eastAsia="en-GB"/>
         </w:rPr>
-        <w:pict w14:anchorId="37A0FC0C">
+        <w:pict w14:anchorId="4B9F5286">
           <v:rect id="_x0000_i1028" alt="" style="width:451.3pt;height:.05pt;mso-width-percent:0;mso-height-percent:0;mso-width-percent:0;mso-height-percent:0" o:hralign="center" o:hrstd="t" o:hr="t" fillcolor="#a0a0a0" stroked="f"/>
         </w:pict>
       </w:r>
@@ -4020,7 +4529,7 @@
           <w:kern w:val="0"/>
           <w:lang w:eastAsia="en-GB"/>
         </w:rPr>
-        <w:pict w14:anchorId="77630375">
+        <w:pict w14:anchorId="0622D1C8">
           <v:rect id="_x0000_i1027" alt="" style="width:451.3pt;height:.05pt;mso-width-percent:0;mso-height-percent:0;mso-width-percent:0;mso-height-percent:0" o:hralign="center" o:hrstd="t" o:hr="t" fillcolor="#a0a0a0" stroked="f"/>
         </w:pict>
       </w:r>
@@ -4194,7 +4703,7 @@
           <w:kern w:val="0"/>
           <w:lang w:eastAsia="en-GB"/>
         </w:rPr>
-        <w:pict w14:anchorId="4E0AC751">
+        <w:pict w14:anchorId="5626B720">
           <v:rect id="_x0000_i1026" alt="" style="width:451.3pt;height:.05pt;mso-width-percent:0;mso-height-percent:0;mso-width-percent:0;mso-height-percent:0" o:hralign="center" o:hrstd="t" o:hr="t" fillcolor="#a0a0a0" stroked="f"/>
         </w:pict>
       </w:r>
@@ -4225,6 +4734,7 @@
           <w:lang w:eastAsia="en-GB"/>
           <w14:ligatures w14:val="none"/>
         </w:rPr>
+        <w:lastRenderedPageBreak/>
         <w:t>🔹</w:t>
       </w:r>
       <w:r>
@@ -4398,7 +4908,7 @@
           <w:kern w:val="0"/>
           <w:lang w:eastAsia="en-GB"/>
         </w:rPr>
-        <w:pict w14:anchorId="06204602">
+        <w:pict w14:anchorId="230C0878">
           <v:rect id="_x0000_i1025" alt="" style="width:451.3pt;height:.05pt;mso-width-percent:0;mso-height-percent:0;mso-width-percent:0;mso-height-percent:0" o:hralign="center" o:hrstd="t" o:hr="t" fillcolor="#a0a0a0" stroked="f"/>
         </w:pict>
       </w:r>

</xml_diff>